<commit_message>
added channel unit analysis
</commit_message>
<xml_diff>
--- a/analysis/markdown/habitat_use_availability.docx
+++ b/analysis/markdown/habitat_use_availability.docx
@@ -504,7 +504,7 @@
     </w:p>
     <w:bookmarkEnd w:id="22"/>
     <w:bookmarkEnd w:id="23"/>
-    <w:bookmarkStart w:id="27" w:name="methods"/>
+    <w:bookmarkStart w:id="31" w:name="methods"/>
     <w:p>
       <w:pPr>
         <w:pStyle w:val="Heading1"/>
@@ -922,8 +922,213 @@
       </w:r>
     </w:p>
     <w:bookmarkEnd w:id="26"/>
+    <w:bookmarkStart w:id="30" w:name="habitat-preference"/>
+    <w:p>
+      <w:pPr>
+        <w:pStyle w:val="Heading2"/>
+      </w:pPr>
+      <w:r>
+        <w:t xml:space="preserve">Habitat Preference</w:t>
+      </w:r>
+    </w:p>
+    <w:p>
+      <w:pPr>
+        <w:pStyle w:val="FirstParagraph"/>
+      </w:pPr>
+      <w:r>
+        <w:t xml:space="preserve">After filtering the found radio tags to include only those fish that we deemed selected a given location, we compared the available habitat to the habitat used by radio-tagged juvenile Chinook salmon. To date, we made comparisons for the following categories:</w:t>
+      </w:r>
+    </w:p>
+    <w:p>
+      <w:pPr>
+        <w:numPr>
+          <w:ilvl w:val="0"/>
+          <w:numId w:val="1001"/>
+        </w:numPr>
+        <w:pStyle w:val="Compact"/>
+      </w:pPr>
+      <w:r>
+        <w:t xml:space="preserve">Channel Unit Types</w:t>
+      </w:r>
+    </w:p>
+    <w:p>
+      <w:pPr>
+        <w:numPr>
+          <w:ilvl w:val="0"/>
+          <w:numId w:val="1001"/>
+        </w:numPr>
+        <w:pStyle w:val="Compact"/>
+      </w:pPr>
+      <w:r>
+        <w:t xml:space="preserve">Substrate Concealment</w:t>
+      </w:r>
+    </w:p>
+    <w:p>
+      <w:pPr>
+        <w:numPr>
+          <w:ilvl w:val="0"/>
+          <w:numId w:val="1001"/>
+        </w:numPr>
+        <w:pStyle w:val="Compact"/>
+      </w:pPr>
+      <w:r>
+        <w:t xml:space="preserve">Cover within 1.5 m</w:t>
+      </w:r>
+    </w:p>
+    <w:bookmarkStart w:id="27" w:name="channel-unit-types"/>
+    <w:p>
+      <w:pPr>
+        <w:pStyle w:val="Heading3"/>
+      </w:pPr>
+      <w:r>
+        <w:t xml:space="preserve">Channel Unit Types</w:t>
+      </w:r>
+    </w:p>
+    <w:p>
+      <w:pPr>
+        <w:pStyle w:val="FirstParagraph"/>
+      </w:pPr>
+      <w:r>
+        <w:t xml:space="preserve">Because there are multiple types of channel units, we employed a goodness-of-fit test for discrete multivariate data. This test compares the observed channel unit type that radio-tagged juveniles were found in with the proportion of channel unit types from the habitat availability dataset. The null hypothesis is that the</w:t>
+      </w:r>
+      <w:r>
+        <w:t xml:space="preserve"> </w:t>
+      </w:r>
+      <w:r>
+        <w:t xml:space="preserve">“</w:t>
+      </w:r>
+      <w:r>
+        <w:t xml:space="preserve">use</w:t>
+      </w:r>
+      <w:r>
+        <w:t xml:space="preserve">”</w:t>
+      </w:r>
+      <w:r>
+        <w:t xml:space="preserve"> </w:t>
+      </w:r>
+      <w:r>
+        <w:t xml:space="preserve">tags will be found in similar channel unit types relative to what is available. Because there are 7 channel unit types, this leads to a large number of potential arrangements. Therefore, we used a Monte Carlo approach to simulate 100,000 samples of</w:t>
+      </w:r>
+      <w:r>
+        <w:t xml:space="preserve"> </w:t>
+      </w:r>
+      <m:oMath>
+        <m:r>
+          <m:t>n</m:t>
+        </m:r>
+      </m:oMath>
+      <w:r>
+        <w:t xml:space="preserve"> </w:t>
+      </w:r>
+      <w:r>
+        <w:t xml:space="preserve">observations (</w:t>
+      </w:r>
+      <m:oMath>
+        <m:r>
+          <m:t>n</m:t>
+        </m:r>
+      </m:oMath>
+      <w:r>
+        <w:t xml:space="preserve"> </w:t>
+      </w:r>
+      <w:r>
+        <w:t xml:space="preserve">being the number of selected</w:t>
+      </w:r>
+      <w:r>
+        <w:t xml:space="preserve"> </w:t>
+      </w:r>
+      <w:r>
+        <w:t xml:space="preserve">“</w:t>
+      </w:r>
+      <w:r>
+        <w:t xml:space="preserve">use</w:t>
+      </w:r>
+      <w:r>
+        <w:t xml:space="preserve">”</w:t>
+      </w:r>
+      <w:r>
+        <w:t xml:space="preserve"> </w:t>
+      </w:r>
+      <w:r>
+        <w:t xml:space="preserve">channel units) using the habitat availability proportions of channel unit types. The p-value is then calculated by summing the relative frequencies of outcomes occurring less frequently than the observed ones, so a low p-value indicates that the observed</w:t>
+      </w:r>
+      <w:r>
+        <w:t xml:space="preserve"> </w:t>
+      </w:r>
+      <w:r>
+        <w:t xml:space="preserve">“</w:t>
+      </w:r>
+      <w:r>
+        <w:t xml:space="preserve">use</w:t>
+      </w:r>
+      <w:r>
+        <w:t xml:space="preserve">”</w:t>
+      </w:r>
+      <w:r>
+        <w:t xml:space="preserve"> </w:t>
+      </w:r>
+      <w:r>
+        <w:t xml:space="preserve">channel types are distributed differently that the available ones, suggesting that fish are not randomly distributed in overwinter habitat. We also used a log likelihood ratio goodness of fit test (G-test).</w:t>
+      </w:r>
+    </w:p>
     <w:bookmarkEnd w:id="27"/>
-    <w:bookmarkStart w:id="32" w:name="results"/>
+    <w:bookmarkStart w:id="28" w:name="concealment"/>
+    <w:p>
+      <w:pPr>
+        <w:pStyle w:val="Heading3"/>
+      </w:pPr>
+      <w:r>
+        <w:t xml:space="preserve">Concealment</w:t>
+      </w:r>
+    </w:p>
+    <w:p>
+      <w:pPr>
+        <w:pStyle w:val="FirstParagraph"/>
+      </w:pPr>
+      <w:r>
+        <w:t xml:space="preserve">Because concealment is binary (either available or not), we tested whether there were differences between habitat availability and use using a Chi-squared test, as well as a G-test.</w:t>
+      </w:r>
+    </w:p>
+    <w:bookmarkEnd w:id="28"/>
+    <w:bookmarkStart w:id="29" w:name="cover"/>
+    <w:p>
+      <w:pPr>
+        <w:pStyle w:val="Heading3"/>
+      </w:pPr>
+      <w:r>
+        <w:t xml:space="preserve">Cover</w:t>
+      </w:r>
+    </w:p>
+    <w:p>
+      <w:pPr>
+        <w:pStyle w:val="FirstParagraph"/>
+      </w:pPr>
+      <w:r>
+        <w:t xml:space="preserve">For the purposed of our initial cover analysis, we grouped all types of cover into a single category, and compared that with the category of</w:t>
+      </w:r>
+      <w:r>
+        <w:t xml:space="preserve"> </w:t>
+      </w:r>
+      <w:r>
+        <w:t xml:space="preserve">“</w:t>
+      </w:r>
+      <w:r>
+        <w:t xml:space="preserve">no cover.</w:t>
+      </w:r>
+      <w:r>
+        <w:t xml:space="preserve">”</w:t>
+      </w:r>
+      <w:r>
+        <w:t xml:space="preserve"> </w:t>
+      </w:r>
+      <w:r>
+        <w:t xml:space="preserve">This made cover a binary variable, like concealment, allowing us to also use the Chi-squared and G-test.</w:t>
+      </w:r>
+    </w:p>
+    <w:bookmarkEnd w:id="29"/>
+    <w:bookmarkEnd w:id="30"/>
+    <w:bookmarkEnd w:id="31"/>
+    <w:bookmarkStart w:id="41" w:name="results"/>
     <w:p>
       <w:pPr>
         <w:pStyle w:val="Heading1"/>
@@ -932,7 +1137,7 @@
         <w:t xml:space="preserve">Results</w:t>
       </w:r>
     </w:p>
-    <w:bookmarkStart w:id="28" w:name="habitat-availability-1"/>
+    <w:bookmarkStart w:id="32" w:name="habitat-availability-1"/>
     <w:p>
       <w:pPr>
         <w:pStyle w:val="Heading2"/>
@@ -949,8 +1154,8 @@
         <w:t xml:space="preserve">Habitat availability text…</w:t>
       </w:r>
     </w:p>
-    <w:bookmarkEnd w:id="28"/>
-    <w:bookmarkStart w:id="29" w:name="habitat-use-1"/>
+    <w:bookmarkEnd w:id="32"/>
+    <w:bookmarkStart w:id="33" w:name="habitat-use-1"/>
     <w:p>
       <w:pPr>
         <w:pStyle w:val="Heading2"/>
@@ -967,8 +1172,8 @@
         <w:t xml:space="preserve">Habitat use text…</w:t>
       </w:r>
     </w:p>
-    <w:bookmarkEnd w:id="29"/>
-    <w:bookmarkStart w:id="31" w:name="habitat-availability-power-analysis-1"/>
+    <w:bookmarkEnd w:id="33"/>
+    <w:bookmarkStart w:id="35" w:name="habitat-availability-power-analysis-1"/>
     <w:p>
       <w:pPr>
         <w:pStyle w:val="Heading2"/>
@@ -1014,7 +1219,7 @@
                     </pic:cNvPicPr>
                   </pic:nvPicPr>
                   <pic:blipFill>
-                    <a:blip r:embed="rId30"/>
+                    <a:blip r:embed="rId34"/>
                     <a:stretch>
                       <a:fillRect/>
                     </a:stretch>
@@ -1049,9 +1254,226 @@
         <w:t xml:space="preserve">Figure 1: Density plots of depth and velocity, colored by whether taken from the entire raster (All) or the sampled transects (Sampled), faceted by sinuosity category.</w:t>
       </w:r>
     </w:p>
-    <w:bookmarkEnd w:id="31"/>
-    <w:bookmarkEnd w:id="32"/>
-    <w:bookmarkStart w:id="34" w:name="discussion"/>
+    <w:bookmarkEnd w:id="35"/>
+    <w:bookmarkStart w:id="40" w:name="habitat-preference-1"/>
+    <w:p>
+      <w:pPr>
+        <w:pStyle w:val="Heading2"/>
+      </w:pPr>
+      <w:r>
+        <w:t xml:space="preserve">Habitat Preference</w:t>
+      </w:r>
+    </w:p>
+    <w:bookmarkStart w:id="37" w:name="channel-unit-types-1"/>
+    <w:p>
+      <w:pPr>
+        <w:pStyle w:val="Heading3"/>
+      </w:pPr>
+      <w:r>
+        <w:t xml:space="preserve">Channel Unit Types</w:t>
+      </w:r>
+    </w:p>
+    <w:p>
+      <w:pPr>
+        <w:pStyle w:val="FirstParagraph"/>
+      </w:pPr>
+      <w:r>
+        <w:drawing>
+          <wp:inline>
+            <wp:extent cx="5504749" cy="3669832"/>
+            <wp:effectExtent b="0" l="0" r="0" t="0"/>
+            <wp:docPr descr="" title="" id="1" name="Picture"/>
+            <a:graphic>
+              <a:graphicData uri="http://schemas.openxmlformats.org/drawingml/2006/picture">
+                <pic:pic>
+                  <pic:nvPicPr>
+                    <pic:cNvPr descr="C:/Git/Lemhi_RME/analysis/figures/cu-fig-1.png" id="0" name="Picture"/>
+                    <pic:cNvPicPr>
+                      <a:picLocks noChangeArrowheads="1" noChangeAspect="1"/>
+                    </pic:cNvPicPr>
+                  </pic:nvPicPr>
+                  <pic:blipFill>
+                    <a:blip r:embed="rId36"/>
+                    <a:stretch>
+                      <a:fillRect/>
+                    </a:stretch>
+                  </pic:blipFill>
+                  <pic:spPr bwMode="auto">
+                    <a:xfrm>
+                      <a:off x="0" y="0"/>
+                      <a:ext cx="5504749" cy="3669832"/>
+                    </a:xfrm>
+                    <a:prstGeom prst="rect">
+                      <a:avLst/>
+                    </a:prstGeom>
+                    <a:noFill/>
+                    <a:ln w="9525">
+                      <a:noFill/>
+                      <a:headEnd/>
+                      <a:tailEnd/>
+                    </a:ln>
+                  </pic:spPr>
+                </pic:pic>
+              </a:graphicData>
+            </a:graphic>
+          </wp:inline>
+        </w:drawing>
+      </w:r>
+    </w:p>
+    <w:p>
+      <w:pPr>
+        <w:pStyle w:val="BodyText"/>
+      </w:pPr>
+      <w:r>
+        <w:t xml:space="preserve">Table 3: P-values of multinomial and G-tests for differences in channel unit type proportions between available and selected habitat.</w:t>
+      </w:r>
+    </w:p>
+    <w:p>
+      <w:pPr>
+        <w:pStyle w:val="BodyText"/>
+      </w:pPr>
+      <w:r>
+        <w:t xml:space="preserve">Sinuosity Category</w:t>
+      </w:r>
+    </w:p>
+    <w:p>
+      <w:pPr>
+        <w:pStyle w:val="BodyText"/>
+      </w:pPr>
+      <w:r>
+        <w:t xml:space="preserve">Multinomial p-value</w:t>
+      </w:r>
+    </w:p>
+    <w:p>
+      <w:pPr>
+        <w:pStyle w:val="BodyText"/>
+      </w:pPr>
+      <w:r>
+        <w:t xml:space="preserve">G-test p-value</w:t>
+      </w:r>
+    </w:p>
+    <w:p>
+      <w:pPr>
+        <w:pStyle w:val="BodyText"/>
+      </w:pPr>
+      <w:r>
+        <w:t xml:space="preserve">Low</w:t>
+      </w:r>
+    </w:p>
+    <w:p>
+      <w:pPr>
+        <w:pStyle w:val="BodyText"/>
+      </w:pPr>
+      <w:r>
+        <w:t xml:space="preserve">1e-04</w:t>
+      </w:r>
+    </w:p>
+    <w:p>
+      <w:pPr>
+        <w:pStyle w:val="BodyText"/>
+      </w:pPr>
+      <w:r>
+        <w:t xml:space="preserve">0e+00</w:t>
+      </w:r>
+    </w:p>
+    <w:p>
+      <w:pPr>
+        <w:pStyle w:val="BodyText"/>
+      </w:pPr>
+      <w:r>
+        <w:t xml:space="preserve">Med</w:t>
+      </w:r>
+    </w:p>
+    <w:p>
+      <w:pPr>
+        <w:pStyle w:val="BodyText"/>
+      </w:pPr>
+      <w:r>
+        <w:t xml:space="preserve">8e-04</w:t>
+      </w:r>
+    </w:p>
+    <w:p>
+      <w:pPr>
+        <w:pStyle w:val="BodyText"/>
+      </w:pPr>
+      <w:r>
+        <w:t xml:space="preserve">5e-07</w:t>
+      </w:r>
+    </w:p>
+    <w:p>
+      <w:pPr>
+        <w:pStyle w:val="BodyText"/>
+      </w:pPr>
+      <w:r>
+        <w:t xml:space="preserve">High</w:t>
+      </w:r>
+    </w:p>
+    <w:p>
+      <w:pPr>
+        <w:pStyle w:val="BodyText"/>
+      </w:pPr>
+      <w:r>
+        <w:t xml:space="preserve">0e+00</w:t>
+      </w:r>
+    </w:p>
+    <w:p>
+      <w:pPr>
+        <w:pStyle w:val="BodyText"/>
+      </w:pPr>
+      <w:r>
+        <w:t xml:space="preserve">0e+00</w:t>
+      </w:r>
+    </w:p>
+    <w:p>
+      <w:pPr>
+        <w:pStyle w:val="BodyText"/>
+      </w:pPr>
+      <w:r>
+        <w:t xml:space="preserve">There are statistically significant differences in the distribution of channel units selected by radio-tagged juvenile Chinook salmon during winter months and what is available in the lower Lemhi River, across all three sinuosity categories (Table</w:t>
+      </w:r>
+      <w:r>
+        <w:t xml:space="preserve"> </w:t>
+      </w:r>
+      <w:r>
+        <w:t xml:space="preserve">3</w:t>
+      </w:r>
+      <w:r>
+        <w:t xml:space="preserve">). It appears that juvenile Chinook salmn tend to use pools and off-channel areas at a higher frequency than their availability, and riffles at a lower frequency compared to what is available (Figure</w:t>
+      </w:r>
+      <w:r>
+        <w:t xml:space="preserve"> </w:t>
+      </w:r>
+      <w:r>
+        <w:t xml:space="preserve">??</w:t>
+      </w:r>
+      <w:r>
+        <w:t xml:space="preserve">).</w:t>
+      </w:r>
+    </w:p>
+    <w:bookmarkEnd w:id="37"/>
+    <w:bookmarkStart w:id="38" w:name="concealment-1"/>
+    <w:p>
+      <w:pPr>
+        <w:pStyle w:val="Heading3"/>
+      </w:pPr>
+      <w:r>
+        <w:t xml:space="preserve">Concealment</w:t>
+      </w:r>
+    </w:p>
+    <w:bookmarkEnd w:id="38"/>
+    <w:bookmarkStart w:id="39" w:name="cover-1"/>
+    <w:p>
+      <w:pPr>
+        <w:pStyle w:val="Heading3"/>
+      </w:pPr>
+      <w:r>
+        <w:t xml:space="preserve">Cover</w:t>
+      </w:r>
+    </w:p>
+    <w:bookmarkEnd w:id="39"/>
+    <w:bookmarkEnd w:id="40"/>
+    <w:bookmarkEnd w:id="41"/>
+    <w:bookmarkStart w:id="44" w:name="discussion"/>
     <w:p>
       <w:pPr>
         <w:pStyle w:val="Heading1"/>
@@ -1060,7 +1482,7 @@
         <w:t xml:space="preserve">Discussion</w:t>
       </w:r>
     </w:p>
-    <w:bookmarkStart w:id="33" w:name="habitat-availability-power-analysis-2"/>
+    <w:bookmarkStart w:id="42" w:name="habitat-availability-power-analysis-2"/>
     <w:p>
       <w:pPr>
         <w:pStyle w:val="Heading2"/>
@@ -1074,15 +1496,7 @@
         <w:pStyle w:val="FirstParagraph"/>
       </w:pPr>
       <w:r>
-        <w:t xml:space="preserve">The distributions of the sampled transects and the overall rasters are nearly identical in each sinuosity class, for both depth and velocity. This suggests that the sampled transects are capturing the distribution of available habitat well, and do not need to be supplemented with additional data.</w:t>
-      </w:r>
-    </w:p>
-    <w:p>
-      <w:pPr>
-        <w:pStyle w:val="BodyText"/>
-      </w:pPr>
-      <w:r>
-        <w:t xml:space="preserve">Certainly we are interested in habitat metrics other than depth and velocity, but without somehow simulating the true distributions of those metrics (e.g. substrate class percentage, percentage fish cover type, etc.), it would be difficult to conduct a worthwhile power analysis to evaluate whether our current dataset is sufficient to capture those distributions. Depth and velocity were proxies for everything else, because we had model outputs for them across the entire Lemhi which we treated as the</w:t>
+        <w:t xml:space="preserve">The distributions of the depths and velocities from the sampled transects and the rasters covering the entirety of the lower Lemhi River are nearly identical within each sinuosity class. This suggest that the sampled transects are capturing the distribution of available habitat well, and did not need to be supplemented with additional transects. Certainly, we are interested in habitat metrics other than depth and velocity, but without somehow simulating the true distributions of those metrics (e.g., substrate class, fish cover, etc.)) it would be diffucult to conduct a worthwhile power analysis to evaluate whether our current dataset is sufficient to capture those distributions. Depth and velocity were used as proxies for everything elese, because we had model outputs for them across the entire Lemhi River, which we treated as the</w:t>
       </w:r>
       <w:r>
         <w:t xml:space="preserve"> </w:t>
@@ -1096,10 +1510,34 @@
       <w:r>
         <w:t xml:space="preserve">”</w:t>
       </w:r>
-    </w:p>
-    <w:bookmarkEnd w:id="33"/>
-    <w:bookmarkEnd w:id="34"/>
-    <w:bookmarkStart w:id="43" w:name="literature-cited"/>
+      <w:r>
+        <w:t xml:space="preserve"> </w:t>
+      </w:r>
+      <w:r>
+        <w:t xml:space="preserve">We feel that the habitat availability dataset available from line transects in the lower Lemhi River is sufficient to capture the true available habitat.</w:t>
+      </w:r>
+    </w:p>
+    <w:bookmarkEnd w:id="42"/>
+    <w:bookmarkStart w:id="43" w:name="habitat-preference-2"/>
+    <w:p>
+      <w:pPr>
+        <w:pStyle w:val="Heading2"/>
+      </w:pPr>
+      <w:r>
+        <w:t xml:space="preserve">Habitat Preference</w:t>
+      </w:r>
+    </w:p>
+    <w:p>
+      <w:pPr>
+        <w:pStyle w:val="FirstParagraph"/>
+      </w:pPr>
+      <w:r>
+        <w:t xml:space="preserve">Habitat preference discussion here…</w:t>
+      </w:r>
+    </w:p>
+    <w:bookmarkEnd w:id="43"/>
+    <w:bookmarkEnd w:id="44"/>
+    <w:bookmarkStart w:id="53" w:name="literature-cited"/>
     <w:p>
       <w:pPr>
         <w:pStyle w:val="Heading1"/>
@@ -1108,8 +1546,8 @@
         <w:t xml:space="preserve">Literature Cited</w:t>
       </w:r>
     </w:p>
-    <w:bookmarkStart w:id="42" w:name="refs"/>
-    <w:bookmarkStart w:id="35" w:name="ref-Bovee1986"/>
+    <w:bookmarkStart w:id="52" w:name="refs"/>
+    <w:bookmarkStart w:id="45" w:name="ref-Bovee1986"/>
     <w:p>
       <w:pPr>
         <w:pStyle w:val="Bibliography"/>
@@ -1127,8 +1565,8 @@
         <w:t xml:space="preserve">. Pages 235 pp. Instream Flow Paper 21. U.S. Fish Wildl. Serv. Biol. Rep. 86(7).</w:t>
       </w:r>
     </w:p>
-    <w:bookmarkEnd w:id="35"/>
-    <w:bookmarkStart w:id="36" w:name="ref-Favrot2018"/>
+    <w:bookmarkEnd w:id="45"/>
+    <w:bookmarkStart w:id="46" w:name="ref-Favrot2018"/>
     <w:p>
       <w:pPr>
         <w:pStyle w:val="Bibliography"/>
@@ -1197,8 +1635,8 @@
         <w:t xml:space="preserve">. Transactions of the American Fisheries Society 147(1):151–170.</w:t>
       </w:r>
     </w:p>
-    <w:bookmarkEnd w:id="36"/>
-    <w:bookmarkStart w:id="37" w:name="ref-Johnson1980"/>
+    <w:bookmarkEnd w:id="46"/>
+    <w:bookmarkStart w:id="47" w:name="ref-Johnson1980"/>
     <w:p>
       <w:pPr>
         <w:pStyle w:val="Bibliography"/>
@@ -1252,8 +1690,8 @@
         <w:t xml:space="preserve">. Ecology 61(1):65–71.</w:t>
       </w:r>
     </w:p>
-    <w:bookmarkEnd w:id="37"/>
-    <w:bookmarkStart w:id="38" w:name="ref-McMahon1996"/>
+    <w:bookmarkEnd w:id="47"/>
+    <w:bookmarkStart w:id="48" w:name="ref-McMahon1996"/>
     <w:p>
       <w:pPr>
         <w:pStyle w:val="Bibliography"/>
@@ -1334,8 +1772,8 @@
         <w:t xml:space="preserve">.</w:t>
       </w:r>
     </w:p>
-    <w:bookmarkEnd w:id="38"/>
-    <w:bookmarkStart w:id="39" w:name="ref-Newcomb2007"/>
+    <w:bookmarkEnd w:id="48"/>
+    <w:bookmarkStart w:id="49" w:name="ref-Newcomb2007"/>
     <w:p>
       <w:pPr>
         <w:pStyle w:val="Bibliography"/>
@@ -1416,8 +1854,8 @@
         <w:t xml:space="preserve">.</w:t>
       </w:r>
     </w:p>
-    <w:bookmarkEnd w:id="39"/>
-    <w:bookmarkStart w:id="40" w:name="ref-Pitlo1989"/>
+    <w:bookmarkEnd w:id="49"/>
+    <w:bookmarkStart w:id="50" w:name="ref-Pitlo1989"/>
     <w:p>
       <w:pPr>
         <w:pStyle w:val="Bibliography"/>
@@ -1447,8 +1885,8 @@
         <w:t xml:space="preserve">. North American Journal of Fisheries Management 9:303–308.</w:t>
       </w:r>
     </w:p>
-    <w:bookmarkEnd w:id="40"/>
-    <w:bookmarkStart w:id="41" w:name="ref-Stanfield1998"/>
+    <w:bookmarkEnd w:id="50"/>
+    <w:bookmarkStart w:id="51" w:name="ref-Stanfield1998"/>
     <w:p>
       <w:pPr>
         <w:pStyle w:val="Bibliography"/>
@@ -1466,9 +1904,9 @@
         <w:t xml:space="preserve">. North American Journal of Fisheries Management 18:657–675.</w:t>
       </w:r>
     </w:p>
-    <w:bookmarkEnd w:id="41"/>
-    <w:bookmarkEnd w:id="42"/>
-    <w:bookmarkEnd w:id="43"/>
+    <w:bookmarkEnd w:id="51"/>
+    <w:bookmarkEnd w:id="52"/>
+    <w:bookmarkEnd w:id="53"/>
     <w:sectPr>
       <w:pgSz w:h="15840" w:w="12240"/>
       <w:pgMar w:bottom="1440" w:footer="720" w:gutter="0" w:header="720" w:left="1440" w:right="1440" w:top="1440"/>
@@ -2072,6 +2510,82 @@
     <w:lvl w:ilvl="8">
       <w:numFmt w:val="bullet"/>
       <w:lvlText w:val=" "/>
+      <w:lvlJc w:val="left"/>
+      <w:pPr>
+        <w:ind w:left="6480" w:hanging="480"/>
+      </w:pPr>
+    </w:lvl>
+  </w:abstractNum>
+  <w:abstractNum w:abstractNumId="991">
+    <w:nsid w:val="A991"/>
+    <w:multiLevelType w:val="multilevel"/>
+    <w:lvl w:ilvl="0">
+      <w:numFmt w:val="bullet"/>
+      <w:lvlText w:val="•"/>
+      <w:lvlJc w:val="left"/>
+      <w:pPr>
+        <w:ind w:left="720" w:hanging="480"/>
+      </w:pPr>
+    </w:lvl>
+    <w:lvl w:ilvl="1">
+      <w:numFmt w:val="bullet"/>
+      <w:lvlText w:val="–"/>
+      <w:lvlJc w:val="left"/>
+      <w:pPr>
+        <w:ind w:left="1440" w:hanging="480"/>
+      </w:pPr>
+    </w:lvl>
+    <w:lvl w:ilvl="2">
+      <w:numFmt w:val="bullet"/>
+      <w:lvlText w:val="•"/>
+      <w:lvlJc w:val="left"/>
+      <w:pPr>
+        <w:ind w:left="2160" w:hanging="480"/>
+      </w:pPr>
+    </w:lvl>
+    <w:lvl w:ilvl="3">
+      <w:numFmt w:val="bullet"/>
+      <w:lvlText w:val="–"/>
+      <w:lvlJc w:val="left"/>
+      <w:pPr>
+        <w:ind w:left="2880" w:hanging="480"/>
+      </w:pPr>
+    </w:lvl>
+    <w:lvl w:ilvl="4">
+      <w:numFmt w:val="bullet"/>
+      <w:lvlText w:val="•"/>
+      <w:lvlJc w:val="left"/>
+      <w:pPr>
+        <w:ind w:left="3600" w:hanging="480"/>
+      </w:pPr>
+    </w:lvl>
+    <w:lvl w:ilvl="5">
+      <w:numFmt w:val="bullet"/>
+      <w:lvlText w:val="–"/>
+      <w:lvlJc w:val="left"/>
+      <w:pPr>
+        <w:ind w:left="4320" w:hanging="480"/>
+      </w:pPr>
+    </w:lvl>
+    <w:lvl w:ilvl="6">
+      <w:numFmt w:val="bullet"/>
+      <w:lvlText w:val="•"/>
+      <w:lvlJc w:val="left"/>
+      <w:pPr>
+        <w:ind w:left="5040" w:hanging="480"/>
+      </w:pPr>
+    </w:lvl>
+    <w:lvl w:ilvl="7">
+      <w:numFmt w:val="bullet"/>
+      <w:lvlText w:val="–"/>
+      <w:lvlJc w:val="left"/>
+      <w:pPr>
+        <w:ind w:left="5760" w:hanging="480"/>
+      </w:pPr>
+    </w:lvl>
+    <w:lvl w:ilvl="8">
+      <w:numFmt w:val="bullet"/>
+      <w:lvlText w:val="•"/>
       <w:lvlJc w:val="left"/>
       <w:pPr>
         <w:ind w:left="6480" w:hanging="480"/>
@@ -2119,6 +2633,9 @@
   </w:num>
   <w:num w:numId="1000">
     <w:abstractNumId w:val="990"/>
+  </w:num>
+  <w:num w:numId="1001">
+    <w:abstractNumId w:val="991"/>
   </w:num>
 </w:numbering>
 </file>

</xml_diff>

<commit_message>
draft hab use and avail analysis
</commit_message>
<xml_diff>
--- a/analysis/markdown/habitat_use_availability.docx
+++ b/analysis/markdown/habitat_use_availability.docx
@@ -1128,7 +1128,7 @@
     <w:bookmarkEnd w:id="29"/>
     <w:bookmarkEnd w:id="30"/>
     <w:bookmarkEnd w:id="31"/>
-    <w:bookmarkStart w:id="42" w:name="results"/>
+    <w:bookmarkStart w:id="43" w:name="results"/>
     <w:p>
       <w:pPr>
         <w:pStyle w:val="Heading1"/>
@@ -1255,7 +1255,7 @@
       </w:r>
     </w:p>
     <w:bookmarkEnd w:id="35"/>
-    <w:bookmarkStart w:id="41" w:name="habitat-preference-1"/>
+    <w:bookmarkStart w:id="42" w:name="habitat-preference-1"/>
     <w:p>
       <w:pPr>
         <w:pStyle w:val="Heading2"/>
@@ -1275,14 +1275,14 @@
     </w:p>
     <w:p>
       <w:pPr>
-        <w:pStyle w:val="FirstParagraph"/>
+        <w:pStyle w:val="CaptionedFigure"/>
       </w:pPr>
       <w:r>
         <w:drawing>
           <wp:inline>
             <wp:extent cx="5504749" cy="3669832"/>
             <wp:effectExtent b="0" l="0" r="0" t="0"/>
-            <wp:docPr descr="" title="" id="1" name="Picture"/>
+            <wp:docPr descr="Figure 2: Percent of channel unit types available in the entire Lemhi compared with percent where fish were using them, faceted by low, medium and high sinuosity classes." title="" id="1" name="Picture"/>
             <a:graphic>
               <a:graphicData uri="http://schemas.openxmlformats.org/drawingml/2006/picture">
                 <pic:pic>
@@ -1322,6 +1322,14 @@
     </w:p>
     <w:p>
       <w:pPr>
+        <w:pStyle w:val="ImageCaption"/>
+      </w:pPr>
+      <w:r>
+        <w:t xml:space="preserve">Figure 2: Percent of channel unit types available in the entire Lemhi compared with percent where fish were using them, faceted by low, medium and high sinuosity classes.</w:t>
+      </w:r>
+    </w:p>
+    <w:p>
+      <w:pPr>
         <w:pStyle w:val="BodyText"/>
       </w:pPr>
       <w:r>
@@ -1438,13 +1446,13 @@
         <w:t xml:space="preserve">3</w:t>
       </w:r>
       <w:r>
-        <w:t xml:space="preserve">). It appears that juvenile Chinook salmn tend to use pools and off-channel areas at a higher frequency than their availability, and riffles at a lower frequency compared to what is available (Figure</w:t>
-      </w:r>
-      <w:r>
-        <w:t xml:space="preserve"> </w:t>
-      </w:r>
-      <w:r>
-        <w:t xml:space="preserve">??</w:t>
+        <w:t xml:space="preserve">). It appears that juvenile Chinook salmon tend to use pools and off-channel areas at a higher frequency than their availability, and riffles at a lower frequency compared to what is available (Figure</w:t>
+      </w:r>
+      <w:r>
+        <w:t xml:space="preserve"> </w:t>
+      </w:r>
+      <w:r>
+        <w:t xml:space="preserve">2</w:t>
       </w:r>
       <w:r>
         <w:t xml:space="preserve">).</w:t>
@@ -1469,7 +1477,7 @@
           <wp:inline>
             <wp:extent cx="5504749" cy="3669832"/>
             <wp:effectExtent b="0" l="0" r="0" t="0"/>
-            <wp:docPr descr="Figure 2: Percent of spots where concealment is available in the entire Lemhi compared with percent of where fish had selected, faceted by low, medium and high sinuosity classes." title="" id="1" name="Picture"/>
+            <wp:docPr descr="Figure 3: Percent of spots where concealment is available in the entire Lemhi compared with percent of where fish had selected, faceted by low, medium and high sinuosity classes." title="" id="1" name="Picture"/>
             <a:graphic>
               <a:graphicData uri="http://schemas.openxmlformats.org/drawingml/2006/picture">
                 <pic:pic>
@@ -1512,7 +1520,7 @@
         <w:pStyle w:val="ImageCaption"/>
       </w:pPr>
       <w:r>
-        <w:t xml:space="preserve">Figure 2: Percent of spots where concealment is available in the entire Lemhi compared with percent of where fish had selected, faceted by low, medium and high sinuosity classes.</w:t>
+        <w:t xml:space="preserve">Figure 3: Percent of spots where concealment is available in the entire Lemhi compared with percent of where fish had selected, faceted by low, medium and high sinuosity classes.</w:t>
       </w:r>
     </w:p>
     <w:p>
@@ -1619,8 +1627,37 @@
         <w:t xml:space="preserve">0.41224</w:t>
       </w:r>
     </w:p>
+    <w:p>
+      <w:pPr>
+        <w:pStyle w:val="BodyText"/>
+      </w:pPr>
+      <w:r>
+        <w:t xml:space="preserve">There appears to be very little difference in the substrate concealment between what is available and what is selected by juvenile Chinook salmon for both the medium and high sinuosity categories. There is a difference in the little sinuosity category (Table</w:t>
+      </w:r>
+      <w:r>
+        <w:t xml:space="preserve"> </w:t>
+      </w:r>
+      <w:r>
+        <w:t xml:space="preserve">4</w:t>
+      </w:r>
+      <w:r>
+        <w:t xml:space="preserve">; however, Figure</w:t>
+      </w:r>
+      <w:r>
+        <w:t xml:space="preserve"> </w:t>
+      </w:r>
+      <w:r>
+        <w:t xml:space="preserve">3</w:t>
+      </w:r>
+      <w:r>
+        <w:t xml:space="preserve"> </w:t>
+      </w:r>
+      <w:r>
+        <w:t xml:space="preserve">indicates that in low sinuosity reaches, fish are more likely to select habitat that does not contain substrate concealment, contrary to our suspicions.</w:t>
+      </w:r>
+    </w:p>
     <w:bookmarkEnd w:id="39"/>
-    <w:bookmarkStart w:id="40" w:name="cover-1"/>
+    <w:bookmarkStart w:id="41" w:name="cover-1"/>
     <w:p>
       <w:pPr>
         <w:pStyle w:val="Heading3"/>
@@ -1629,10 +1666,195 @@
         <w:t xml:space="preserve">Cover</w:t>
       </w:r>
     </w:p>
-    <w:bookmarkEnd w:id="40"/>
+    <w:p>
+      <w:pPr>
+        <w:pStyle w:val="CaptionedFigure"/>
+      </w:pPr>
+      <w:r>
+        <w:drawing>
+          <wp:inline>
+            <wp:extent cx="5504749" cy="3669832"/>
+            <wp:effectExtent b="0" l="0" r="0" t="0"/>
+            <wp:docPr descr="Figure 4: Percentage of points where cover is available in the entire lower Lemhi River compared to the percent where fish had selected, faceted by low, medium, and high sinuosity categories." title="" id="1" name="Picture"/>
+            <a:graphic>
+              <a:graphicData uri="http://schemas.openxmlformats.org/drawingml/2006/picture">
+                <pic:pic>
+                  <pic:nvPicPr>
+                    <pic:cNvPr descr="C:/Git/Lemhi_RME/analysis/figures/cover-fig-1.png" id="0" name="Picture"/>
+                    <pic:cNvPicPr>
+                      <a:picLocks noChangeArrowheads="1" noChangeAspect="1"/>
+                    </pic:cNvPicPr>
+                  </pic:nvPicPr>
+                  <pic:blipFill>
+                    <a:blip r:embed="rId40"/>
+                    <a:stretch>
+                      <a:fillRect/>
+                    </a:stretch>
+                  </pic:blipFill>
+                  <pic:spPr bwMode="auto">
+                    <a:xfrm>
+                      <a:off x="0" y="0"/>
+                      <a:ext cx="5504749" cy="3669832"/>
+                    </a:xfrm>
+                    <a:prstGeom prst="rect">
+                      <a:avLst/>
+                    </a:prstGeom>
+                    <a:noFill/>
+                    <a:ln w="9525">
+                      <a:noFill/>
+                      <a:headEnd/>
+                      <a:tailEnd/>
+                    </a:ln>
+                  </pic:spPr>
+                </pic:pic>
+              </a:graphicData>
+            </a:graphic>
+          </wp:inline>
+        </w:drawing>
+      </w:r>
+    </w:p>
+    <w:p>
+      <w:pPr>
+        <w:pStyle w:val="ImageCaption"/>
+      </w:pPr>
+      <w:r>
+        <w:t xml:space="preserve">Figure 4: Percentage of points where cover is available in the entire lower Lemhi River compared to the percent where fish had selected, faceted by low, medium, and high sinuosity categories.</w:t>
+      </w:r>
+    </w:p>
+    <w:p>
+      <w:pPr>
+        <w:pStyle w:val="BodyText"/>
+      </w:pPr>
+      <w:r>
+        <w:t xml:space="preserve">Table 5: P-values of G- and Chi-squared tests for differences in availability of cover within 1.5 m radius between available and selected habitat.</w:t>
+      </w:r>
+    </w:p>
+    <w:p>
+      <w:pPr>
+        <w:pStyle w:val="BodyText"/>
+      </w:pPr>
+      <w:r>
+        <w:t xml:space="preserve">Sinuosity Category</w:t>
+      </w:r>
+    </w:p>
+    <w:p>
+      <w:pPr>
+        <w:pStyle w:val="BodyText"/>
+      </w:pPr>
+      <w:r>
+        <w:t xml:space="preserve">G-test p-value</w:t>
+      </w:r>
+    </w:p>
+    <w:p>
+      <w:pPr>
+        <w:pStyle w:val="BodyText"/>
+      </w:pPr>
+      <w:r>
+        <w:t xml:space="preserve">Chi Squared p-value</w:t>
+      </w:r>
+    </w:p>
+    <w:p>
+      <w:pPr>
+        <w:pStyle w:val="BodyText"/>
+      </w:pPr>
+      <w:r>
+        <w:t xml:space="preserve">Low</w:t>
+      </w:r>
+    </w:p>
+    <w:p>
+      <w:pPr>
+        <w:pStyle w:val="BodyText"/>
+      </w:pPr>
+      <w:r>
+        <w:t xml:space="preserve">0.00044</w:t>
+      </w:r>
+    </w:p>
+    <w:p>
+      <w:pPr>
+        <w:pStyle w:val="BodyText"/>
+      </w:pPr>
+      <w:r>
+        <w:t xml:space="preserve">0.00038</w:t>
+      </w:r>
+    </w:p>
+    <w:p>
+      <w:pPr>
+        <w:pStyle w:val="BodyText"/>
+      </w:pPr>
+      <w:r>
+        <w:t xml:space="preserve">Med</w:t>
+      </w:r>
+    </w:p>
+    <w:p>
+      <w:pPr>
+        <w:pStyle w:val="BodyText"/>
+      </w:pPr>
+      <w:r>
+        <w:t xml:space="preserve">0.00000</w:t>
+      </w:r>
+    </w:p>
+    <w:p>
+      <w:pPr>
+        <w:pStyle w:val="BodyText"/>
+      </w:pPr>
+      <w:r>
+        <w:t xml:space="preserve">0.00000</w:t>
+      </w:r>
+    </w:p>
+    <w:p>
+      <w:pPr>
+        <w:pStyle w:val="BodyText"/>
+      </w:pPr>
+      <w:r>
+        <w:t xml:space="preserve">High</w:t>
+      </w:r>
+    </w:p>
+    <w:p>
+      <w:pPr>
+        <w:pStyle w:val="BodyText"/>
+      </w:pPr>
+      <w:r>
+        <w:t xml:space="preserve">0.00001</w:t>
+      </w:r>
+    </w:p>
+    <w:p>
+      <w:pPr>
+        <w:pStyle w:val="BodyText"/>
+      </w:pPr>
+      <w:r>
+        <w:t xml:space="preserve">0.00001</w:t>
+      </w:r>
+    </w:p>
+    <w:p>
+      <w:pPr>
+        <w:pStyle w:val="BodyText"/>
+      </w:pPr>
+      <w:r>
+        <w:t xml:space="preserve">Unlike concealment, it does appear that radio-tagged juvenile Chinook salmon are more likely to select habitat where some form of cover is available (within a 1.5 m radius), compared to what is available, across all three sinuosity categories (Table</w:t>
+      </w:r>
+      <w:r>
+        <w:t xml:space="preserve"> </w:t>
+      </w:r>
+      <w:r>
+        <w:t xml:space="preserve">5</w:t>
+      </w:r>
+      <w:r>
+        <w:t xml:space="preserve">, Figure</w:t>
+      </w:r>
+      <w:r>
+        <w:t xml:space="preserve"> </w:t>
+      </w:r>
+      <w:r>
+        <w:t xml:space="preserve">4</w:t>
+      </w:r>
+      <w:r>
+        <w:t xml:space="preserve">).</w:t>
+      </w:r>
+    </w:p>
     <w:bookmarkEnd w:id="41"/>
     <w:bookmarkEnd w:id="42"/>
-    <w:bookmarkStart w:id="45" w:name="discussion"/>
+    <w:bookmarkEnd w:id="43"/>
+    <w:bookmarkStart w:id="46" w:name="discussion"/>
     <w:p>
       <w:pPr>
         <w:pStyle w:val="Heading1"/>
@@ -1641,7 +1863,7 @@
         <w:t xml:space="preserve">Discussion</w:t>
       </w:r>
     </w:p>
-    <w:bookmarkStart w:id="43" w:name="habitat-availability-power-analysis-2"/>
+    <w:bookmarkStart w:id="44" w:name="habitat-availability-power-analysis-2"/>
     <w:p>
       <w:pPr>
         <w:pStyle w:val="Heading2"/>
@@ -1676,8 +1898,8 @@
         <w:t xml:space="preserve">We feel that the habitat availability dataset available from line transects in the lower Lemhi River is sufficient to capture the true available habitat.</w:t>
       </w:r>
     </w:p>
-    <w:bookmarkEnd w:id="43"/>
-    <w:bookmarkStart w:id="44" w:name="habitat-preference-2"/>
+    <w:bookmarkEnd w:id="44"/>
+    <w:bookmarkStart w:id="45" w:name="habitat-preference-2"/>
     <w:p>
       <w:pPr>
         <w:pStyle w:val="Heading2"/>
@@ -1694,9 +1916,9 @@
         <w:t xml:space="preserve">Habitat preference discussion here…</w:t>
       </w:r>
     </w:p>
-    <w:bookmarkEnd w:id="44"/>
     <w:bookmarkEnd w:id="45"/>
-    <w:bookmarkStart w:id="54" w:name="literature-cited"/>
+    <w:bookmarkEnd w:id="46"/>
+    <w:bookmarkStart w:id="55" w:name="literature-cited"/>
     <w:p>
       <w:pPr>
         <w:pStyle w:val="Heading1"/>
@@ -1705,8 +1927,8 @@
         <w:t xml:space="preserve">Literature Cited</w:t>
       </w:r>
     </w:p>
-    <w:bookmarkStart w:id="53" w:name="refs"/>
-    <w:bookmarkStart w:id="46" w:name="ref-Bovee1986"/>
+    <w:bookmarkStart w:id="54" w:name="refs"/>
+    <w:bookmarkStart w:id="47" w:name="ref-Bovee1986"/>
     <w:p>
       <w:pPr>
         <w:pStyle w:val="Bibliography"/>
@@ -1724,8 +1946,8 @@
         <w:t xml:space="preserve">. Pages 235 pp. Instream Flow Paper 21. U.S. Fish Wildl. Serv. Biol. Rep. 86(7).</w:t>
       </w:r>
     </w:p>
-    <w:bookmarkEnd w:id="46"/>
-    <w:bookmarkStart w:id="47" w:name="ref-Favrot2018"/>
+    <w:bookmarkEnd w:id="47"/>
+    <w:bookmarkStart w:id="48" w:name="ref-Favrot2018"/>
     <w:p>
       <w:pPr>
         <w:pStyle w:val="Bibliography"/>
@@ -1794,8 +2016,8 @@
         <w:t xml:space="preserve">. Transactions of the American Fisheries Society 147(1):151–170.</w:t>
       </w:r>
     </w:p>
-    <w:bookmarkEnd w:id="47"/>
-    <w:bookmarkStart w:id="48" w:name="ref-Johnson1980"/>
+    <w:bookmarkEnd w:id="48"/>
+    <w:bookmarkStart w:id="49" w:name="ref-Johnson1980"/>
     <w:p>
       <w:pPr>
         <w:pStyle w:val="Bibliography"/>
@@ -1849,8 +2071,8 @@
         <w:t xml:space="preserve">. Ecology 61(1):65–71.</w:t>
       </w:r>
     </w:p>
-    <w:bookmarkEnd w:id="48"/>
-    <w:bookmarkStart w:id="49" w:name="ref-McMahon1996"/>
+    <w:bookmarkEnd w:id="49"/>
+    <w:bookmarkStart w:id="50" w:name="ref-McMahon1996"/>
     <w:p>
       <w:pPr>
         <w:pStyle w:val="Bibliography"/>
@@ -1931,8 +2153,8 @@
         <w:t xml:space="preserve">.</w:t>
       </w:r>
     </w:p>
-    <w:bookmarkEnd w:id="49"/>
-    <w:bookmarkStart w:id="50" w:name="ref-Newcomb2007"/>
+    <w:bookmarkEnd w:id="50"/>
+    <w:bookmarkStart w:id="51" w:name="ref-Newcomb2007"/>
     <w:p>
       <w:pPr>
         <w:pStyle w:val="Bibliography"/>
@@ -2013,8 +2235,8 @@
         <w:t xml:space="preserve">.</w:t>
       </w:r>
     </w:p>
-    <w:bookmarkEnd w:id="50"/>
-    <w:bookmarkStart w:id="51" w:name="ref-Pitlo1989"/>
+    <w:bookmarkEnd w:id="51"/>
+    <w:bookmarkStart w:id="52" w:name="ref-Pitlo1989"/>
     <w:p>
       <w:pPr>
         <w:pStyle w:val="Bibliography"/>
@@ -2044,8 +2266,8 @@
         <w:t xml:space="preserve">. North American Journal of Fisheries Management 9:303–308.</w:t>
       </w:r>
     </w:p>
-    <w:bookmarkEnd w:id="51"/>
-    <w:bookmarkStart w:id="52" w:name="ref-Stanfield1998"/>
+    <w:bookmarkEnd w:id="52"/>
+    <w:bookmarkStart w:id="53" w:name="ref-Stanfield1998"/>
     <w:p>
       <w:pPr>
         <w:pStyle w:val="Bibliography"/>
@@ -2063,9 +2285,9 @@
         <w:t xml:space="preserve">. North American Journal of Fisheries Management 18:657–675.</w:t>
       </w:r>
     </w:p>
-    <w:bookmarkEnd w:id="52"/>
     <w:bookmarkEnd w:id="53"/>
     <w:bookmarkEnd w:id="54"/>
+    <w:bookmarkEnd w:id="55"/>
     <w:sectPr>
       <w:pgSz w:h="15840" w:w="12240"/>
       <w:pgMar w:bottom="1440" w:footer="720" w:gutter="0" w:header="720" w:left="1440" w:right="1440" w:top="1440"/>

</xml_diff>

<commit_message>
re-knit use and avail markdown
</commit_message>
<xml_diff>
--- a/analysis/markdown/habitat_use_availability.docx
+++ b/analysis/markdown/habitat_use_availability.docx
@@ -206,13 +206,13 @@
         <w:pStyle w:val="Date"/>
       </w:pPr>
       <w:r>
-        <w:t xml:space="preserve">29</w:t>
-      </w:r>
-      <w:r>
-        <w:t xml:space="preserve"> </w:t>
-      </w:r>
-      <w:r>
-        <w:t xml:space="preserve">April,</w:t>
+        <w:t xml:space="preserve">09</w:t>
+      </w:r>
+      <w:r>
+        <w:t xml:space="preserve"> </w:t>
+      </w:r>
+      <w:r>
+        <w:t xml:space="preserve">May,</w:t>
       </w:r>
       <w:r>
         <w:t xml:space="preserve"> </w:t>

</xml_diff>